<commit_message>
change readme and realization
</commit_message>
<xml_diff>
--- a/realization.docx
+++ b/realization.docx
@@ -2595,7 +2595,6 @@
           <w:rFonts w:ascii="Times New Roman" w:hAnsi="Times New Roman" w:cs="Times New Roman"/>
           <w:sz w:val="28"/>
           <w:szCs w:val="28"/>
-          <w:lang w:val="en-US"/>
         </w:rPr>
       </w:pPr>
       <w:r>
@@ -2613,7 +2612,60 @@
           <w:szCs w:val="28"/>
           <w:lang w:val="en-US"/>
         </w:rPr>
-        <w:t>analysis:</w:t>
+        <w:t>analysis</w:t>
+      </w:r>
+      <w:r>
+        <w:rPr>
+          <w:rFonts w:ascii="Times New Roman" w:hAnsi="Times New Roman" w:cs="Times New Roman"/>
+          <w:sz w:val="28"/>
+          <w:szCs w:val="28"/>
+        </w:rPr>
+        <w:t xml:space="preserve"> (</w:t>
+      </w:r>
+      <w:proofErr w:type="spellStart"/>
+      <w:r>
+        <w:rPr>
+          <w:rFonts w:ascii="Times New Roman" w:hAnsi="Times New Roman" w:cs="Times New Roman"/>
+          <w:sz w:val="28"/>
+          <w:szCs w:val="28"/>
+        </w:rPr>
+        <w:t>views</w:t>
+      </w:r>
+      <w:proofErr w:type="spellEnd"/>
+      <w:r>
+        <w:rPr>
+          <w:rFonts w:ascii="Times New Roman" w:hAnsi="Times New Roman" w:cs="Times New Roman"/>
+          <w:sz w:val="28"/>
+          <w:szCs w:val="28"/>
+        </w:rPr>
+        <w:t>.</w:t>
+      </w:r>
+      <w:proofErr w:type="spellStart"/>
+      <w:r>
+        <w:rPr>
+          <w:rFonts w:ascii="Times New Roman" w:hAnsi="Times New Roman" w:cs="Times New Roman"/>
+          <w:sz w:val="28"/>
+          <w:szCs w:val="28"/>
+          <w:lang w:val="en-US"/>
+        </w:rPr>
+        <w:t>sql</w:t>
+      </w:r>
+      <w:proofErr w:type="spellEnd"/>
+      <w:r>
+        <w:rPr>
+          <w:rFonts w:ascii="Times New Roman" w:hAnsi="Times New Roman" w:cs="Times New Roman"/>
+          <w:sz w:val="28"/>
+          <w:szCs w:val="28"/>
+        </w:rPr>
+        <w:t>)</w:t>
+      </w:r>
+      <w:r>
+        <w:rPr>
+          <w:rFonts w:ascii="Times New Roman" w:hAnsi="Times New Roman" w:cs="Times New Roman"/>
+          <w:sz w:val="28"/>
+          <w:szCs w:val="28"/>
+        </w:rPr>
+        <w:t>:</w:t>
       </w:r>
     </w:p>
     <w:p>
@@ -2623,7 +2675,6 @@
           <w:rFonts w:ascii="Times New Roman" w:hAnsi="Times New Roman" w:cs="Times New Roman"/>
           <w:sz w:val="28"/>
           <w:szCs w:val="28"/>
-          <w:lang w:val="en-US"/>
         </w:rPr>
       </w:pPr>
     </w:p>
@@ -4076,6 +4127,71 @@
         <w:lastRenderedPageBreak/>
         <w:t>Создание витрины</w:t>
       </w:r>
+      <w:r>
+        <w:rPr>
+          <w:rFonts w:ascii="Times New Roman" w:hAnsi="Times New Roman" w:cs="Times New Roman"/>
+          <w:sz w:val="28"/>
+          <w:szCs w:val="28"/>
+        </w:rPr>
+        <w:t xml:space="preserve"> (</w:t>
+      </w:r>
+      <w:proofErr w:type="spellStart"/>
+      <w:r>
+        <w:rPr>
+          <w:rFonts w:ascii="Times New Roman" w:hAnsi="Times New Roman" w:cs="Times New Roman"/>
+          <w:sz w:val="28"/>
+          <w:szCs w:val="28"/>
+          <w:lang w:val="en-US"/>
+        </w:rPr>
+        <w:t>datamart</w:t>
+      </w:r>
+      <w:proofErr w:type="spellEnd"/>
+      <w:r>
+        <w:rPr>
+          <w:rFonts w:ascii="Times New Roman" w:hAnsi="Times New Roman" w:cs="Times New Roman"/>
+          <w:sz w:val="28"/>
+          <w:szCs w:val="28"/>
+        </w:rPr>
+        <w:t>_</w:t>
+      </w:r>
+      <w:proofErr w:type="spellStart"/>
+      <w:r>
+        <w:rPr>
+          <w:rFonts w:ascii="Times New Roman" w:hAnsi="Times New Roman" w:cs="Times New Roman"/>
+          <w:sz w:val="28"/>
+          <w:szCs w:val="28"/>
+          <w:lang w:val="en-US"/>
+        </w:rPr>
+        <w:t>ddl</w:t>
+      </w:r>
+      <w:proofErr w:type="spellEnd"/>
+      <w:r>
+        <w:rPr>
+          <w:rFonts w:ascii="Times New Roman" w:hAnsi="Times New Roman" w:cs="Times New Roman"/>
+          <w:sz w:val="28"/>
+          <w:szCs w:val="28"/>
+        </w:rPr>
+        <w:t>.</w:t>
+      </w:r>
+      <w:proofErr w:type="spellStart"/>
+      <w:r>
+        <w:rPr>
+          <w:rFonts w:ascii="Times New Roman" w:hAnsi="Times New Roman" w:cs="Times New Roman"/>
+          <w:sz w:val="28"/>
+          <w:szCs w:val="28"/>
+          <w:lang w:val="en-US"/>
+        </w:rPr>
+        <w:t>sql</w:t>
+      </w:r>
+      <w:proofErr w:type="spellEnd"/>
+      <w:r>
+        <w:rPr>
+          <w:rFonts w:ascii="Times New Roman" w:hAnsi="Times New Roman" w:cs="Times New Roman"/>
+          <w:sz w:val="28"/>
+          <w:szCs w:val="28"/>
+        </w:rPr>
+        <w:t>)</w:t>
+      </w:r>
     </w:p>
     <w:p>
       <w:pPr>
@@ -5288,6 +5404,15 @@
         </w:rPr>
         <w:t>Создание отдельных таблиц показателей</w:t>
       </w:r>
+      <w:r>
+        <w:rPr>
+          <w:rFonts w:ascii="Times New Roman" w:hAnsi="Times New Roman" w:cs="Times New Roman"/>
+          <w:sz w:val="28"/>
+          <w:szCs w:val="28"/>
+          <w:lang w:val="en-US"/>
+        </w:rPr>
+        <w:t xml:space="preserve"> </w:t>
+      </w:r>
     </w:p>
     <w:p>
       <w:pPr>
@@ -6928,6 +7053,90 @@
         <w:t>recency</w:t>
       </w:r>
       <w:proofErr w:type="spellEnd"/>
+      <w:r>
+        <w:rPr>
+          <w:rFonts w:ascii="Times New Roman" w:hAnsi="Times New Roman" w:cs="Times New Roman"/>
+          <w:sz w:val="28"/>
+          <w:szCs w:val="28"/>
+        </w:rPr>
+        <w:t xml:space="preserve"> (</w:t>
+      </w:r>
+      <w:proofErr w:type="spellStart"/>
+      <w:r>
+        <w:rPr>
+          <w:rFonts w:ascii="Times New Roman" w:hAnsi="Times New Roman" w:cs="Times New Roman"/>
+          <w:sz w:val="28"/>
+          <w:szCs w:val="28"/>
+          <w:lang w:val="en-US"/>
+        </w:rPr>
+        <w:t>tmp</w:t>
+      </w:r>
+      <w:proofErr w:type="spellEnd"/>
+      <w:r>
+        <w:rPr>
+          <w:rFonts w:ascii="Times New Roman" w:hAnsi="Times New Roman" w:cs="Times New Roman"/>
+          <w:sz w:val="28"/>
+          <w:szCs w:val="28"/>
+        </w:rPr>
+        <w:t>_</w:t>
+      </w:r>
+      <w:proofErr w:type="spellStart"/>
+      <w:r>
+        <w:rPr>
+          <w:rFonts w:ascii="Times New Roman" w:hAnsi="Times New Roman" w:cs="Times New Roman"/>
+          <w:sz w:val="28"/>
+          <w:szCs w:val="28"/>
+          <w:lang w:val="en-US"/>
+        </w:rPr>
+        <w:t>rfm</w:t>
+      </w:r>
+      <w:proofErr w:type="spellEnd"/>
+      <w:r>
+        <w:rPr>
+          <w:rFonts w:ascii="Times New Roman" w:hAnsi="Times New Roman" w:cs="Times New Roman"/>
+          <w:sz w:val="28"/>
+          <w:szCs w:val="28"/>
+        </w:rPr>
+        <w:t>_</w:t>
+      </w:r>
+      <w:proofErr w:type="spellStart"/>
+      <w:r>
+        <w:rPr>
+          <w:rFonts w:ascii="Times New Roman" w:hAnsi="Times New Roman" w:cs="Times New Roman"/>
+          <w:sz w:val="28"/>
+          <w:szCs w:val="28"/>
+          <w:lang w:val="en-US"/>
+        </w:rPr>
+        <w:t>recency</w:t>
+      </w:r>
+      <w:proofErr w:type="spellEnd"/>
+      <w:r>
+        <w:rPr>
+          <w:rFonts w:ascii="Times New Roman" w:hAnsi="Times New Roman" w:cs="Times New Roman"/>
+          <w:sz w:val="28"/>
+          <w:szCs w:val="28"/>
+        </w:rPr>
+        <w:t>.</w:t>
+      </w:r>
+      <w:proofErr w:type="spellStart"/>
+      <w:r>
+        <w:rPr>
+          <w:rFonts w:ascii="Times New Roman" w:hAnsi="Times New Roman" w:cs="Times New Roman"/>
+          <w:sz w:val="28"/>
+          <w:szCs w:val="28"/>
+          <w:lang w:val="en-US"/>
+        </w:rPr>
+        <w:t>sql</w:t>
+      </w:r>
+      <w:proofErr w:type="spellEnd"/>
+      <w:r>
+        <w:rPr>
+          <w:rFonts w:ascii="Times New Roman" w:hAnsi="Times New Roman" w:cs="Times New Roman"/>
+          <w:sz w:val="28"/>
+          <w:szCs w:val="28"/>
+        </w:rPr>
+        <w:t>)</w:t>
+      </w:r>
     </w:p>
     <w:p>
       <w:pPr>
@@ -9944,6 +10153,7 @@
         <w:lastRenderedPageBreak/>
         <w:t xml:space="preserve">Заполнение таблицы с показателем </w:t>
       </w:r>
+      <w:proofErr w:type="spellStart"/>
       <w:r>
         <w:rPr>
           <w:rFonts w:ascii="Times New Roman" w:hAnsi="Times New Roman" w:cs="Times New Roman"/>
@@ -9951,6 +10161,89 @@
           <w:szCs w:val="28"/>
         </w:rPr>
         <w:t>frequency</w:t>
+      </w:r>
+      <w:proofErr w:type="spellEnd"/>
+      <w:r>
+        <w:rPr>
+          <w:rFonts w:ascii="Times New Roman" w:hAnsi="Times New Roman" w:cs="Times New Roman"/>
+          <w:sz w:val="28"/>
+          <w:szCs w:val="28"/>
+        </w:rPr>
+        <w:t xml:space="preserve"> (</w:t>
+      </w:r>
+      <w:proofErr w:type="spellStart"/>
+      <w:r>
+        <w:rPr>
+          <w:rFonts w:ascii="Times New Roman" w:hAnsi="Times New Roman" w:cs="Times New Roman"/>
+          <w:sz w:val="28"/>
+          <w:szCs w:val="28"/>
+          <w:lang w:val="en-US"/>
+        </w:rPr>
+        <w:t>tmp</w:t>
+      </w:r>
+      <w:proofErr w:type="spellEnd"/>
+      <w:r>
+        <w:rPr>
+          <w:rFonts w:ascii="Times New Roman" w:hAnsi="Times New Roman" w:cs="Times New Roman"/>
+          <w:sz w:val="28"/>
+          <w:szCs w:val="28"/>
+        </w:rPr>
+        <w:t>_</w:t>
+      </w:r>
+      <w:proofErr w:type="spellStart"/>
+      <w:r>
+        <w:rPr>
+          <w:rFonts w:ascii="Times New Roman" w:hAnsi="Times New Roman" w:cs="Times New Roman"/>
+          <w:sz w:val="28"/>
+          <w:szCs w:val="28"/>
+          <w:lang w:val="en-US"/>
+        </w:rPr>
+        <w:t>rfm</w:t>
+      </w:r>
+      <w:proofErr w:type="spellEnd"/>
+      <w:r>
+        <w:rPr>
+          <w:rFonts w:ascii="Times New Roman" w:hAnsi="Times New Roman" w:cs="Times New Roman"/>
+          <w:sz w:val="28"/>
+          <w:szCs w:val="28"/>
+        </w:rPr>
+        <w:t>_</w:t>
+      </w:r>
+      <w:r>
+        <w:rPr>
+          <w:rFonts w:ascii="Times New Roman" w:hAnsi="Times New Roman" w:cs="Times New Roman"/>
+          <w:sz w:val="28"/>
+          <w:szCs w:val="28"/>
+          <w:lang w:val="en-US"/>
+        </w:rPr>
+        <w:t>frequency</w:t>
+      </w:r>
+      <w:r>
+        <w:rPr>
+          <w:rFonts w:ascii="Times New Roman" w:hAnsi="Times New Roman" w:cs="Times New Roman"/>
+          <w:sz w:val="28"/>
+          <w:szCs w:val="28"/>
+        </w:rPr>
+        <w:t>.</w:t>
+      </w:r>
+      <w:proofErr w:type="spellStart"/>
+      <w:r>
+        <w:rPr>
+          <w:rFonts w:ascii="Times New Roman" w:hAnsi="Times New Roman" w:cs="Times New Roman"/>
+          <w:sz w:val="28"/>
+          <w:szCs w:val="28"/>
+          <w:lang w:val="en-US"/>
+        </w:rPr>
+        <w:t>sql</w:t>
+      </w:r>
+      <w:proofErr w:type="spellEnd"/>
+      <w:r>
+        <w:rPr>
+          <w:rFonts w:ascii="Times New Roman" w:hAnsi="Times New Roman" w:cs="Times New Roman"/>
+          <w:sz w:val="28"/>
+          <w:szCs w:val="28"/>
+        </w:rPr>
+        <w:t>)</w:t>
       </w:r>
     </w:p>
     <w:p>
@@ -9961,7 +10254,6 @@
           <w:rFonts w:ascii="Times New Roman" w:hAnsi="Times New Roman" w:cs="Times New Roman"/>
           <w:sz w:val="28"/>
           <w:szCs w:val="28"/>
-          <w:lang w:val="en-US"/>
         </w:rPr>
       </w:pPr>
     </w:p>
@@ -12762,35 +13054,130 @@
           <w:ilvl w:val="1"/>
           <w:numId w:val="1"/>
         </w:numPr>
-        <w:rPr>
-          <w:rFonts w:ascii="Times New Roman" w:hAnsi="Times New Roman" w:cs="Times New Roman"/>
-          <w:sz w:val="28"/>
-          <w:szCs w:val="28"/>
-        </w:rPr>
-      </w:pPr>
-      <w:r>
-        <w:rPr>
-          <w:rFonts w:ascii="Times New Roman" w:hAnsi="Times New Roman" w:cs="Times New Roman"/>
-          <w:sz w:val="28"/>
-          <w:szCs w:val="28"/>
-        </w:rPr>
-        <w:t xml:space="preserve">Заполнение таблицы с показателем </w:t>
-      </w:r>
-      <w:r>
-        <w:rPr>
-          <w:rFonts w:ascii="Times New Roman" w:hAnsi="Times New Roman" w:cs="Times New Roman"/>
-          <w:sz w:val="28"/>
-          <w:szCs w:val="28"/>
-        </w:rPr>
-        <w:t>m</w:t>
-      </w:r>
-      <w:r>
-        <w:rPr>
-          <w:rFonts w:ascii="Times New Roman" w:hAnsi="Times New Roman" w:cs="Times New Roman"/>
-          <w:sz w:val="28"/>
-          <w:szCs w:val="28"/>
-        </w:rPr>
-        <w:t>onetary_value</w:t>
+        <w:ind w:left="0" w:firstLine="284"/>
+        <w:rPr>
+          <w:rFonts w:ascii="Times New Roman" w:hAnsi="Times New Roman" w:cs="Times New Roman"/>
+          <w:sz w:val="28"/>
+          <w:szCs w:val="28"/>
+          <w:lang w:val="en-US"/>
+        </w:rPr>
+      </w:pPr>
+      <w:r>
+        <w:rPr>
+          <w:rFonts w:ascii="Times New Roman" w:hAnsi="Times New Roman" w:cs="Times New Roman"/>
+          <w:sz w:val="28"/>
+          <w:szCs w:val="28"/>
+        </w:rPr>
+        <w:t>Заполнение</w:t>
+      </w:r>
+      <w:r>
+        <w:rPr>
+          <w:rFonts w:ascii="Times New Roman" w:hAnsi="Times New Roman" w:cs="Times New Roman"/>
+          <w:sz w:val="28"/>
+          <w:szCs w:val="28"/>
+          <w:lang w:val="en-US"/>
+        </w:rPr>
+        <w:t xml:space="preserve"> </w:t>
+      </w:r>
+      <w:r>
+        <w:rPr>
+          <w:rFonts w:ascii="Times New Roman" w:hAnsi="Times New Roman" w:cs="Times New Roman"/>
+          <w:sz w:val="28"/>
+          <w:szCs w:val="28"/>
+        </w:rPr>
+        <w:t>таблицы</w:t>
+      </w:r>
+      <w:r>
+        <w:rPr>
+          <w:rFonts w:ascii="Times New Roman" w:hAnsi="Times New Roman" w:cs="Times New Roman"/>
+          <w:sz w:val="28"/>
+          <w:szCs w:val="28"/>
+          <w:lang w:val="en-US"/>
+        </w:rPr>
+        <w:t xml:space="preserve"> </w:t>
+      </w:r>
+      <w:r>
+        <w:rPr>
+          <w:rFonts w:ascii="Times New Roman" w:hAnsi="Times New Roman" w:cs="Times New Roman"/>
+          <w:sz w:val="28"/>
+          <w:szCs w:val="28"/>
+        </w:rPr>
+        <w:t>с</w:t>
+      </w:r>
+      <w:r>
+        <w:rPr>
+          <w:rFonts w:ascii="Times New Roman" w:hAnsi="Times New Roman" w:cs="Times New Roman"/>
+          <w:sz w:val="28"/>
+          <w:szCs w:val="28"/>
+          <w:lang w:val="en-US"/>
+        </w:rPr>
+        <w:t xml:space="preserve"> </w:t>
+      </w:r>
+      <w:r>
+        <w:rPr>
+          <w:rFonts w:ascii="Times New Roman" w:hAnsi="Times New Roman" w:cs="Times New Roman"/>
+          <w:sz w:val="28"/>
+          <w:szCs w:val="28"/>
+        </w:rPr>
+        <w:t>показателем</w:t>
+      </w:r>
+      <w:r>
+        <w:rPr>
+          <w:rFonts w:ascii="Times New Roman" w:hAnsi="Times New Roman" w:cs="Times New Roman"/>
+          <w:sz w:val="28"/>
+          <w:szCs w:val="28"/>
+          <w:lang w:val="en-US"/>
+        </w:rPr>
+        <w:t xml:space="preserve"> </w:t>
+      </w:r>
+      <w:proofErr w:type="spellStart"/>
+      <w:r>
+        <w:rPr>
+          <w:rFonts w:ascii="Times New Roman" w:hAnsi="Times New Roman" w:cs="Times New Roman"/>
+          <w:sz w:val="28"/>
+          <w:szCs w:val="28"/>
+          <w:lang w:val="en-US"/>
+        </w:rPr>
+        <w:t>monetary_value</w:t>
+      </w:r>
+      <w:proofErr w:type="spellEnd"/>
+      <w:r>
+        <w:rPr>
+          <w:rFonts w:ascii="Times New Roman" w:hAnsi="Times New Roman" w:cs="Times New Roman"/>
+          <w:sz w:val="28"/>
+          <w:szCs w:val="28"/>
+          <w:lang w:val="en-US"/>
+        </w:rPr>
+        <w:t xml:space="preserve"> (</w:t>
+      </w:r>
+      <w:proofErr w:type="spellStart"/>
+      <w:r>
+        <w:rPr>
+          <w:rFonts w:ascii="Times New Roman" w:hAnsi="Times New Roman" w:cs="Times New Roman"/>
+          <w:sz w:val="28"/>
+          <w:szCs w:val="28"/>
+          <w:lang w:val="en-US"/>
+        </w:rPr>
+        <w:t>tmp_rfm_monetary_value</w:t>
+      </w:r>
+      <w:r>
+        <w:rPr>
+          <w:rFonts w:ascii="Times New Roman" w:hAnsi="Times New Roman" w:cs="Times New Roman"/>
+          <w:sz w:val="28"/>
+          <w:szCs w:val="28"/>
+          <w:lang w:val="en-US"/>
+        </w:rPr>
+        <w:t>.sql</w:t>
+      </w:r>
+      <w:proofErr w:type="spellEnd"/>
+      <w:r>
+        <w:rPr>
+          <w:rFonts w:ascii="Times New Roman" w:hAnsi="Times New Roman" w:cs="Times New Roman"/>
+          <w:sz w:val="28"/>
+          <w:szCs w:val="28"/>
+          <w:lang w:val="en-US"/>
+        </w:rPr>
+        <w:t>)</w:t>
       </w:r>
     </w:p>
     <w:p>
@@ -12801,6 +13188,7 @@
           <w:rFonts w:ascii="Times New Roman" w:hAnsi="Times New Roman" w:cs="Times New Roman"/>
           <w:sz w:val="28"/>
           <w:szCs w:val="28"/>
+          <w:lang w:val="en-US"/>
         </w:rPr>
       </w:pPr>
     </w:p>
@@ -15637,15 +16025,88 @@
           <w:sz w:val="28"/>
           <w:szCs w:val="28"/>
         </w:rPr>
-        <w:t>Заполнение витрины данных</w:t>
-      </w:r>
-      <w:r>
-        <w:rPr>
-          <w:rFonts w:ascii="Times New Roman" w:hAnsi="Times New Roman" w:cs="Times New Roman"/>
-          <w:sz w:val="28"/>
-          <w:szCs w:val="28"/>
-        </w:rPr>
-        <w:t xml:space="preserve"> </w:t>
+        <w:t xml:space="preserve">Заполнение витрины </w:t>
+      </w:r>
+      <w:proofErr w:type="gramStart"/>
+      <w:r>
+        <w:rPr>
+          <w:rFonts w:ascii="Times New Roman" w:hAnsi="Times New Roman" w:cs="Times New Roman"/>
+          <w:sz w:val="28"/>
+          <w:szCs w:val="28"/>
+        </w:rPr>
+        <w:t>данных</w:t>
+      </w:r>
+      <w:r>
+        <w:rPr>
+          <w:rFonts w:ascii="Times New Roman" w:hAnsi="Times New Roman" w:cs="Times New Roman"/>
+          <w:sz w:val="28"/>
+          <w:szCs w:val="28"/>
+        </w:rPr>
+        <w:t xml:space="preserve"> </w:t>
+      </w:r>
+      <w:r>
+        <w:rPr>
+          <w:rFonts w:ascii="Times New Roman" w:hAnsi="Times New Roman" w:cs="Times New Roman"/>
+          <w:sz w:val="28"/>
+          <w:szCs w:val="28"/>
+        </w:rPr>
+        <w:t xml:space="preserve"> (</w:t>
+      </w:r>
+      <w:proofErr w:type="spellStart"/>
+      <w:proofErr w:type="gramEnd"/>
+      <w:r>
+        <w:rPr>
+          <w:rFonts w:ascii="Times New Roman" w:hAnsi="Times New Roman" w:cs="Times New Roman"/>
+          <w:sz w:val="28"/>
+          <w:szCs w:val="28"/>
+          <w:lang w:val="en-US"/>
+        </w:rPr>
+        <w:t>datamart</w:t>
+      </w:r>
+      <w:proofErr w:type="spellEnd"/>
+      <w:r>
+        <w:rPr>
+          <w:rFonts w:ascii="Times New Roman" w:hAnsi="Times New Roman" w:cs="Times New Roman"/>
+          <w:sz w:val="28"/>
+          <w:szCs w:val="28"/>
+        </w:rPr>
+        <w:t>_</w:t>
+      </w:r>
+      <w:r>
+        <w:rPr>
+          <w:rFonts w:ascii="Times New Roman" w:hAnsi="Times New Roman" w:cs="Times New Roman"/>
+          <w:sz w:val="28"/>
+          <w:szCs w:val="28"/>
+          <w:lang w:val="en-US"/>
+        </w:rPr>
+        <w:t>query</w:t>
+      </w:r>
+      <w:r>
+        <w:rPr>
+          <w:rFonts w:ascii="Times New Roman" w:hAnsi="Times New Roman" w:cs="Times New Roman"/>
+          <w:sz w:val="28"/>
+          <w:szCs w:val="28"/>
+        </w:rPr>
+        <w:t>.</w:t>
+      </w:r>
+      <w:proofErr w:type="spellStart"/>
+      <w:r>
+        <w:rPr>
+          <w:rFonts w:ascii="Times New Roman" w:hAnsi="Times New Roman" w:cs="Times New Roman"/>
+          <w:sz w:val="28"/>
+          <w:szCs w:val="28"/>
+          <w:lang w:val="en-US"/>
+        </w:rPr>
+        <w:t>sql</w:t>
+      </w:r>
+      <w:proofErr w:type="spellEnd"/>
+      <w:r>
+        <w:rPr>
+          <w:rFonts w:ascii="Times New Roman" w:hAnsi="Times New Roman" w:cs="Times New Roman"/>
+          <w:sz w:val="28"/>
+          <w:szCs w:val="28"/>
+        </w:rPr>
+        <w:t>)</w:t>
       </w:r>
     </w:p>
     <w:p>
@@ -16213,8 +16674,10 @@
       <w:r>
         <w:rPr>
           <w:rFonts w:ascii="Times New Roman" w:hAnsi="Times New Roman" w:cs="Times New Roman"/>
-          <w:sz w:val="28"/>
-          <w:szCs w:val="28"/>
+          <w:noProof/>
+          <w:sz w:val="28"/>
+          <w:szCs w:val="28"/>
+          <w:lang w:eastAsia="ru-RU"/>
         </w:rPr>
         <w:drawing>
           <wp:inline distT="0" distB="0" distL="0" distR="0" wp14:anchorId="10C14C28" wp14:editId="42D6808D">
@@ -16312,17 +16775,70 @@
         <w:t xml:space="preserve">в связи с введением новой таблицы </w:t>
       </w:r>
       <w:proofErr w:type="spellStart"/>
-      <w:proofErr w:type="gramStart"/>
-      <w:r>
-        <w:rPr>
-          <w:rFonts w:ascii="Times New Roman" w:hAnsi="Times New Roman" w:cs="Times New Roman"/>
-          <w:sz w:val="28"/>
-          <w:szCs w:val="28"/>
-        </w:rPr>
-        <w:t>production.OrderStatusLog</w:t>
+      <w:r>
+        <w:rPr>
+          <w:rFonts w:ascii="Times New Roman" w:hAnsi="Times New Roman" w:cs="Times New Roman"/>
+          <w:sz w:val="28"/>
+          <w:szCs w:val="28"/>
+        </w:rPr>
+        <w:t>productio</w:t>
+      </w:r>
+      <w:bookmarkStart w:id="0" w:name="_GoBack"/>
+      <w:bookmarkEnd w:id="0"/>
+      <w:r>
+        <w:rPr>
+          <w:rFonts w:ascii="Times New Roman" w:hAnsi="Times New Roman" w:cs="Times New Roman"/>
+          <w:sz w:val="28"/>
+          <w:szCs w:val="28"/>
+        </w:rPr>
+        <w:t>n.OrderStatusLog</w:t>
       </w:r>
       <w:proofErr w:type="spellEnd"/>
-      <w:proofErr w:type="gramEnd"/>
+      <w:r>
+        <w:rPr>
+          <w:rFonts w:ascii="Times New Roman" w:hAnsi="Times New Roman" w:cs="Times New Roman"/>
+          <w:sz w:val="28"/>
+          <w:szCs w:val="28"/>
+        </w:rPr>
+        <w:t xml:space="preserve"> (</w:t>
+      </w:r>
+      <w:proofErr w:type="spellStart"/>
+      <w:r>
+        <w:rPr>
+          <w:rFonts w:ascii="Times New Roman" w:hAnsi="Times New Roman" w:cs="Times New Roman"/>
+          <w:sz w:val="28"/>
+          <w:szCs w:val="28"/>
+        </w:rPr>
+        <w:t>orders_view</w:t>
+      </w:r>
+      <w:proofErr w:type="spellEnd"/>
+      <w:r>
+        <w:rPr>
+          <w:rFonts w:ascii="Times New Roman" w:hAnsi="Times New Roman" w:cs="Times New Roman"/>
+          <w:sz w:val="28"/>
+          <w:szCs w:val="28"/>
+        </w:rPr>
+        <w:t>.</w:t>
+      </w:r>
+      <w:proofErr w:type="spellStart"/>
+      <w:r>
+        <w:rPr>
+          <w:rFonts w:ascii="Times New Roman" w:hAnsi="Times New Roman" w:cs="Times New Roman"/>
+          <w:sz w:val="28"/>
+          <w:szCs w:val="28"/>
+          <w:lang w:val="en-US"/>
+        </w:rPr>
+        <w:t>sql</w:t>
+      </w:r>
+      <w:proofErr w:type="spellEnd"/>
+      <w:r>
+        <w:rPr>
+          <w:rFonts w:ascii="Times New Roman" w:hAnsi="Times New Roman" w:cs="Times New Roman"/>
+          <w:sz w:val="28"/>
+          <w:szCs w:val="28"/>
+        </w:rPr>
+        <w:t>)</w:t>
+      </w:r>
     </w:p>
     <w:p>
       <w:pPr>
@@ -16938,8 +17454,6 @@
           <w:lang w:val="en-US"/>
         </w:rPr>
       </w:pPr>
-      <w:bookmarkStart w:id="0" w:name="_GoBack"/>
-      <w:bookmarkEnd w:id="0"/>
     </w:p>
     <w:sectPr>
       <w:pgSz w:w="11906" w:h="16838"/>

</xml_diff>